<commit_message>
ændret Rapport - Opgaveformulering (påbegyndt).docx
</commit_message>
<xml_diff>
--- a/Rapport - Opgaveformulering (påbegyndt).docx
+++ b/Rapport - Opgaveformulering (påbegyndt).docx
@@ -397,8 +397,6 @@
             <w:pPr>
               <w:spacing w:line="276" w:lineRule="auto"/>
             </w:pPr>
-            <w:bookmarkStart w:id="0" w:name="_GoBack"/>
-            <w:bookmarkEnd w:id="0"/>
           </w:p>
         </w:tc>
         <w:tc>
@@ -534,8 +532,10 @@
         <w:t xml:space="preserve"> </w:t>
       </w:r>
       <w:r>
-        <w:t>”Home automation” skal som udgangspunkt fungere ved X.10 kommunikation.</w:t>
-      </w:r>
+        <w:t>https://www.politi.dk/da/servicemenu/baggrund/FAQ_indbrud_12072007.htm</w:t>
+      </w:r>
+      <w:bookmarkStart w:id="0" w:name="_GoBack"/>
+      <w:bookmarkEnd w:id="0"/>
     </w:p>
   </w:footnote>
 </w:footnotes>
@@ -1421,7 +1421,7 @@
 </file>
 
 <file path=customXml/itemProps1.xml><?xml version="1.0" encoding="utf-8"?>
-<ds:datastoreItem xmlns:ds="http://schemas.openxmlformats.org/officeDocument/2006/customXml" ds:itemID="{AC6464B7-0BC3-43F3-BEAE-19C13098DC9D}">
+<ds:datastoreItem xmlns:ds="http://schemas.openxmlformats.org/officeDocument/2006/customXml" ds:itemID="{22CF1C3F-0B6D-474C-8667-3972EBC7D8AB}">
   <ds:schemaRefs>
     <ds:schemaRef ds:uri="http://schemas.openxmlformats.org/officeDocument/2006/bibliography"/>
   </ds:schemaRefs>

</xml_diff>